<commit_message>
Explicación inserción de empleados
</commit_message>
<xml_diff>
--- a/TOAD_FINAL/PECL2.docx
+++ b/TOAD_FINAL/PECL2.docx
@@ -4,7 +4,7 @@
   <w:body>
     <w:p>
       <w:pPr>
-        <w:pStyle w:val="Heading1"/>
+        <w:pStyle w:val="Ttulo1"/>
         <w:rPr>
           <w:lang w:val="es-ES"/>
         </w:rPr>
@@ -20,7 +20,7 @@
     </w:p>
     <w:p>
       <w:pPr>
-        <w:pStyle w:val="Heading2"/>
+        <w:pStyle w:val="Ttulo2"/>
         <w:jc w:val="both"/>
         <w:rPr>
           <w:lang w:val="es-ES"/>
@@ -147,7 +147,7 @@
     </w:p>
     <w:p>
       <w:pPr>
-        <w:pStyle w:val="Heading2"/>
+        <w:pStyle w:val="Ttulo2"/>
         <w:jc w:val="both"/>
         <w:rPr>
           <w:lang w:val="es-ES"/>
@@ -188,7 +188,7 @@
       <w:sdtContent>
         <w:p>
           <w:pPr>
-            <w:pStyle w:val="TOC1"/>
+            <w:pStyle w:val="TDC1"/>
             <w:tabs>
               <w:tab w:val="right" w:leader="dot" w:pos="10070"/>
             </w:tabs>
@@ -223,7 +223,7 @@
           <w:hyperlink w:anchor="_Toc512022847" w:history="1">
             <w:r>
               <w:rPr>
-                <w:rStyle w:val="Hyperlink"/>
+                <w:rStyle w:val="Hipervnculo"/>
                 <w:noProof/>
                 <w:lang w:val="es-ES"/>
               </w:rPr>
@@ -281,7 +281,7 @@
         </w:p>
         <w:p>
           <w:pPr>
-            <w:pStyle w:val="TOC2"/>
+            <w:pStyle w:val="TDC2"/>
             <w:tabs>
               <w:tab w:val="right" w:leader="dot" w:pos="10070"/>
             </w:tabs>
@@ -299,7 +299,7 @@
           <w:hyperlink w:anchor="_Toc512022848" w:history="1">
             <w:r>
               <w:rPr>
-                <w:rStyle w:val="Hyperlink"/>
+                <w:rStyle w:val="Hipervnculo"/>
                 <w:noProof/>
                 <w:lang w:val="es-ES"/>
               </w:rPr>
@@ -357,7 +357,7 @@
         </w:p>
         <w:p>
           <w:pPr>
-            <w:pStyle w:val="TOC2"/>
+            <w:pStyle w:val="TDC2"/>
             <w:tabs>
               <w:tab w:val="right" w:leader="dot" w:pos="10070"/>
             </w:tabs>
@@ -375,7 +375,7 @@
           <w:hyperlink w:anchor="_Toc512022849" w:history="1">
             <w:r>
               <w:rPr>
-                <w:rStyle w:val="Hyperlink"/>
+                <w:rStyle w:val="Hipervnculo"/>
                 <w:noProof/>
                 <w:lang w:val="es-ES"/>
               </w:rPr>
@@ -433,7 +433,7 @@
         </w:p>
         <w:p>
           <w:pPr>
-            <w:pStyle w:val="TOC2"/>
+            <w:pStyle w:val="TDC2"/>
             <w:tabs>
               <w:tab w:val="right" w:leader="dot" w:pos="10070"/>
             </w:tabs>
@@ -451,7 +451,7 @@
           <w:hyperlink w:anchor="_Toc512022850" w:history="1">
             <w:r>
               <w:rPr>
-                <w:rStyle w:val="Hyperlink"/>
+                <w:rStyle w:val="Hipervnculo"/>
                 <w:noProof/>
                 <w:lang w:val="es-ES"/>
               </w:rPr>
@@ -509,7 +509,7 @@
         </w:p>
         <w:p>
           <w:pPr>
-            <w:pStyle w:val="TOC2"/>
+            <w:pStyle w:val="TDC2"/>
             <w:tabs>
               <w:tab w:val="right" w:leader="dot" w:pos="10070"/>
             </w:tabs>
@@ -527,7 +527,7 @@
           <w:hyperlink w:anchor="_Toc512022851" w:history="1">
             <w:r>
               <w:rPr>
-                <w:rStyle w:val="Hyperlink"/>
+                <w:rStyle w:val="Hipervnculo"/>
                 <w:noProof/>
                 <w:lang w:val="es-ES"/>
               </w:rPr>
@@ -585,7 +585,7 @@
         </w:p>
         <w:p>
           <w:pPr>
-            <w:pStyle w:val="TOC2"/>
+            <w:pStyle w:val="TDC2"/>
             <w:tabs>
               <w:tab w:val="right" w:leader="dot" w:pos="10070"/>
             </w:tabs>
@@ -603,7 +603,7 @@
           <w:hyperlink w:anchor="_Toc512022852" w:history="1">
             <w:r>
               <w:rPr>
-                <w:rStyle w:val="Hyperlink"/>
+                <w:rStyle w:val="Hipervnculo"/>
                 <w:noProof/>
                 <w:lang w:val="es-ES"/>
               </w:rPr>
@@ -661,7 +661,7 @@
         </w:p>
         <w:p>
           <w:pPr>
-            <w:pStyle w:val="TOC2"/>
+            <w:pStyle w:val="TDC2"/>
             <w:tabs>
               <w:tab w:val="right" w:leader="dot" w:pos="10070"/>
             </w:tabs>
@@ -679,7 +679,7 @@
           <w:hyperlink w:anchor="_Toc512022853" w:history="1">
             <w:r>
               <w:rPr>
-                <w:rStyle w:val="Hyperlink"/>
+                <w:rStyle w:val="Hipervnculo"/>
                 <w:noProof/>
                 <w:lang w:val="es-ES"/>
               </w:rPr>
@@ -766,7 +766,7 @@
     </w:p>
     <w:p>
       <w:pPr>
-        <w:pStyle w:val="Heading2"/>
+        <w:pStyle w:val="Ttulo2"/>
         <w:jc w:val="both"/>
         <w:rPr>
           <w:lang w:val="es-ES"/>
@@ -864,7 +864,21 @@
         <w:rPr>
           <w:lang w:val="es-ES"/>
         </w:rPr>
-        <w:t>es el utilizado para realizar la especialización en los distintos tipos de Surtidor que puede haber. Para que cada uno de esos tipos tenga su propia PK los tipos ya especializados tienen otro número que se correspondería con el número de serie de los surtidores, de modo que los tipos especializados tienen el Número_de_surtidor como PFK y el Número como PK.</w:t>
+        <w:t xml:space="preserve">es el utilizado para realizar la especialización en los distintos tipos de Surtidor que puede haber. Para que cada uno de esos tipos tenga su propia PK los tipos ya especializados tienen otro número que se correspondería con el número de serie de los surtidores, de modo que los tipos especializados tienen el </w:t>
+      </w:r>
+      <w:proofErr w:type="spellStart"/>
+      <w:r>
+        <w:rPr>
+          <w:lang w:val="es-ES"/>
+        </w:rPr>
+        <w:t>Número_de_surtidor</w:t>
+      </w:r>
+      <w:proofErr w:type="spellEnd"/>
+      <w:r>
+        <w:rPr>
+          <w:lang w:val="es-ES"/>
+        </w:rPr>
+        <w:t xml:space="preserve"> como PFK y el Número como PK.</w:t>
       </w:r>
       <w:r>
         <w:rPr>
@@ -914,44 +928,96 @@
         <w:rPr>
           <w:lang w:val="es-ES"/>
         </w:rPr>
-        <w:t xml:space="preserve"> sobre esta tabla del modelo Relacional incluimos los puntos que se canjean, así como las PFK de Nombre_de_usuario y Código_de_barras. Hemos tenido que incluir como PK una fecha para que los clientes pudieran canjear varias veces el mismo producto, de otra forma no podrían.</w:t>
-      </w:r>
-    </w:p>
-    <w:p>
-      <w:pPr>
-        <w:jc w:val="both"/>
-        <w:rPr>
-          <w:lang w:val="es-ES"/>
-        </w:rPr>
-      </w:pPr>
+        <w:t xml:space="preserve"> sobre esta tabla del modelo Relacional incluimos los puntos que se canjean, así como las PFK de </w:t>
+      </w:r>
+      <w:proofErr w:type="spellStart"/>
+      <w:r>
+        <w:rPr>
+          <w:lang w:val="es-ES"/>
+        </w:rPr>
+        <w:t>Nombre_de_usuario</w:t>
+      </w:r>
+      <w:proofErr w:type="spellEnd"/>
+      <w:r>
+        <w:rPr>
+          <w:lang w:val="es-ES"/>
+        </w:rPr>
+        <w:t xml:space="preserve"> y </w:t>
+      </w:r>
+      <w:proofErr w:type="spellStart"/>
+      <w:r>
+        <w:rPr>
+          <w:lang w:val="es-ES"/>
+        </w:rPr>
+        <w:t>Código_de_barras</w:t>
+      </w:r>
+      <w:proofErr w:type="spellEnd"/>
+      <w:r>
+        <w:rPr>
+          <w:lang w:val="es-ES"/>
+        </w:rPr>
+        <w:t>. Hemos tenido que incluir como PK una fecha para que los clientes pudieran canjear varias veces el mismo producto, de otra forma no podrían.</w:t>
+      </w:r>
+    </w:p>
+    <w:p>
+      <w:pPr>
+        <w:jc w:val="both"/>
+        <w:rPr>
+          <w:lang w:val="es-ES"/>
+        </w:rPr>
+      </w:pPr>
+      <w:proofErr w:type="gramStart"/>
       <w:r>
         <w:rPr>
           <w:b/>
           <w:u w:val="single"/>
           <w:lang w:val="es-ES"/>
         </w:rPr>
-        <w:t>Ticket:</w:t>
-      </w:r>
-      <w:r>
-        <w:rPr>
-          <w:lang w:val="es-ES"/>
-        </w:rPr>
-        <w:t xml:space="preserve"> dentro de esta tabla incluimos un atributo que puede ser nulo con la fecha en la que el ticket fue premiado, de este modo representamos cuando los tickets han sido premiados y cuando no. respetando la inclusión existente en el modelo Entidad-Relación entre sortea y emite ya que si un ticket no se a emitido no podrá ser premiado por el hecho de que no existe.</w:t>
-      </w:r>
-    </w:p>
-    <w:p>
-      <w:pPr>
-        <w:jc w:val="both"/>
-        <w:rPr>
-          <w:lang w:val="es-ES"/>
-        </w:rPr>
-      </w:pPr>
+        <w:t>Ticket</w:t>
+      </w:r>
+      <w:proofErr w:type="gramEnd"/>
       <w:r>
         <w:rPr>
           <w:b/>
           <w:u w:val="single"/>
           <w:lang w:val="es-ES"/>
         </w:rPr>
+        <w:t>:</w:t>
+      </w:r>
+      <w:r>
+        <w:rPr>
+          <w:lang w:val="es-ES"/>
+        </w:rPr>
+        <w:t xml:space="preserve"> dentro de esta tabla incluimos un atributo que puede ser nulo con la fecha en la que el ticket fue premiado, de este modo representamos cuando los tickets han sido premiados y cuando no. respetando la inclusión existente en el modelo Entidad-Relación entre sortea y emite ya que si un ticket no se </w:t>
+      </w:r>
+      <w:proofErr w:type="spellStart"/>
+      <w:r>
+        <w:rPr>
+          <w:lang w:val="es-ES"/>
+        </w:rPr>
+        <w:t>a</w:t>
+      </w:r>
+      <w:proofErr w:type="spellEnd"/>
+      <w:r>
+        <w:rPr>
+          <w:lang w:val="es-ES"/>
+        </w:rPr>
+        <w:t xml:space="preserve"> emitido no podrá ser premiado por el hecho de que no existe.</w:t>
+      </w:r>
+    </w:p>
+    <w:p>
+      <w:pPr>
+        <w:jc w:val="both"/>
+        <w:rPr>
+          <w:lang w:val="es-ES"/>
+        </w:rPr>
+      </w:pPr>
+      <w:r>
+        <w:rPr>
+          <w:b/>
+          <w:u w:val="single"/>
+          <w:lang w:val="es-ES"/>
+        </w:rPr>
         <w:lastRenderedPageBreak/>
         <w:t>Contiene:</w:t>
       </w:r>
@@ -959,7 +1025,21 @@
         <w:rPr>
           <w:lang w:val="es-ES"/>
         </w:rPr>
-        <w:t xml:space="preserve"> hemos añadido una fecha como PK a esta tabla para que dos clientes puedan comprar tickets con los mismos artículos en la misma cantidad, de otra forma no se podría.</w:t>
+        <w:t xml:space="preserve"> hemos añadido una fecha como PK a esta tabla para que dos clientes puedan comprar </w:t>
+      </w:r>
+      <w:proofErr w:type="gramStart"/>
+      <w:r>
+        <w:rPr>
+          <w:lang w:val="es-ES"/>
+        </w:rPr>
+        <w:t>tickets</w:t>
+      </w:r>
+      <w:proofErr w:type="gramEnd"/>
+      <w:r>
+        <w:rPr>
+          <w:lang w:val="es-ES"/>
+        </w:rPr>
+        <w:t xml:space="preserve"> con los mismos artículos en la misma cantidad, de otra forma no se podría.</w:t>
       </w:r>
     </w:p>
     <w:p>
@@ -987,7 +1067,77 @@
         <w:rPr>
           <w:lang w:val="es-ES"/>
         </w:rPr>
-        <w:t>hemos eliminado la redundancia entre PvP y precio sin iva dejando solo el PvP ya que entendemos el precio sin iva como un atributo calculable a partir del PvP.</w:t>
+        <w:t xml:space="preserve">hemos eliminado la redundancia entre </w:t>
+      </w:r>
+      <w:proofErr w:type="spellStart"/>
+      <w:r>
+        <w:rPr>
+          <w:lang w:val="es-ES"/>
+        </w:rPr>
+        <w:t>PvP</w:t>
+      </w:r>
+      <w:proofErr w:type="spellEnd"/>
+      <w:r>
+        <w:rPr>
+          <w:lang w:val="es-ES"/>
+        </w:rPr>
+        <w:t xml:space="preserve"> y precio sin </w:t>
+      </w:r>
+      <w:proofErr w:type="spellStart"/>
+      <w:r>
+        <w:rPr>
+          <w:lang w:val="es-ES"/>
+        </w:rPr>
+        <w:t>iva</w:t>
+      </w:r>
+      <w:proofErr w:type="spellEnd"/>
+      <w:r>
+        <w:rPr>
+          <w:lang w:val="es-ES"/>
+        </w:rPr>
+        <w:t xml:space="preserve"> dejando solo el </w:t>
+      </w:r>
+      <w:proofErr w:type="spellStart"/>
+      <w:r>
+        <w:rPr>
+          <w:lang w:val="es-ES"/>
+        </w:rPr>
+        <w:t>PvP</w:t>
+      </w:r>
+      <w:proofErr w:type="spellEnd"/>
+      <w:r>
+        <w:rPr>
+          <w:lang w:val="es-ES"/>
+        </w:rPr>
+        <w:t xml:space="preserve"> ya que entendemos el precio sin </w:t>
+      </w:r>
+      <w:proofErr w:type="spellStart"/>
+      <w:r>
+        <w:rPr>
+          <w:lang w:val="es-ES"/>
+        </w:rPr>
+        <w:t>iva</w:t>
+      </w:r>
+      <w:proofErr w:type="spellEnd"/>
+      <w:r>
+        <w:rPr>
+          <w:lang w:val="es-ES"/>
+        </w:rPr>
+        <w:t xml:space="preserve"> como un atributo calculable a partir del </w:t>
+      </w:r>
+      <w:proofErr w:type="spellStart"/>
+      <w:r>
+        <w:rPr>
+          <w:lang w:val="es-ES"/>
+        </w:rPr>
+        <w:t>PvP</w:t>
+      </w:r>
+      <w:proofErr w:type="spellEnd"/>
+      <w:r>
+        <w:rPr>
+          <w:lang w:val="es-ES"/>
+        </w:rPr>
+        <w:t>.</w:t>
       </w:r>
     </w:p>
     <w:p>
@@ -1133,7 +1283,35 @@
         <w:rPr>
           <w:lang w:val="es-ES"/>
         </w:rPr>
-        <w:t>También se han eliminado redundancias respecto a los precios, se guarda el precio de cada artículo como PvP, todos los demás precios se pueden calcular a partir de ese y con ayuda de la cantidad de artículos de cada tipo en los tickets.</w:t>
+        <w:t xml:space="preserve">También se han eliminado redundancias respecto a los precios, se guarda el precio de cada artículo como </w:t>
+      </w:r>
+      <w:proofErr w:type="spellStart"/>
+      <w:r>
+        <w:rPr>
+          <w:lang w:val="es-ES"/>
+        </w:rPr>
+        <w:t>PvP</w:t>
+      </w:r>
+      <w:proofErr w:type="spellEnd"/>
+      <w:r>
+        <w:rPr>
+          <w:lang w:val="es-ES"/>
+        </w:rPr>
+        <w:t xml:space="preserve">, todos los demás precios se pueden calcular a partir de ese y con ayuda de la cantidad de artículos de cada tipo en los </w:t>
+      </w:r>
+      <w:proofErr w:type="gramStart"/>
+      <w:r>
+        <w:rPr>
+          <w:lang w:val="es-ES"/>
+        </w:rPr>
+        <w:t>tickets</w:t>
+      </w:r>
+      <w:proofErr w:type="gramEnd"/>
+      <w:r>
+        <w:rPr>
+          <w:lang w:val="es-ES"/>
+        </w:rPr>
+        <w:t>.</w:t>
       </w:r>
     </w:p>
     <w:p>
@@ -1152,7 +1330,7 @@
     </w:p>
     <w:p>
       <w:pPr>
-        <w:pStyle w:val="Heading2"/>
+        <w:pStyle w:val="Ttulo2"/>
         <w:jc w:val="both"/>
         <w:rPr>
           <w:lang w:val="es-ES"/>
@@ -1293,7 +1471,7 @@
     </w:p>
     <w:p>
       <w:pPr>
-        <w:pStyle w:val="Heading2"/>
+        <w:pStyle w:val="Ttulo2"/>
         <w:jc w:val="both"/>
         <w:rPr>
           <w:lang w:val="es-ES"/>
@@ -1320,123 +1498,113 @@
         <w:rPr>
           <w:lang w:val="es-ES"/>
         </w:rPr>
-        <w:t>Procedemos ahora a explicar las relaciones de integridad existentes entre las tablas creadas. Para ello utilizaremos los nombres que les hemos dado en el diagrama Relacionar realizado en Toad mostrado con anterioridad.</w:t>
-      </w:r>
-    </w:p>
-    <w:p>
-      <w:pPr>
-        <w:jc w:val="both"/>
-        <w:rPr>
-          <w:lang w:val="es-ES"/>
-        </w:rPr>
-      </w:pPr>
+        <w:t xml:space="preserve">Procedemos ahora a explicar las relaciones de integridad existentes entre las tablas creadas. Para ello utilizaremos los nombres que les hemos dado en el diagrama Relacionar realizado en </w:t>
+      </w:r>
+      <w:proofErr w:type="spellStart"/>
+      <w:r>
+        <w:rPr>
+          <w:lang w:val="es-ES"/>
+        </w:rPr>
+        <w:t>Toad</w:t>
+      </w:r>
+      <w:proofErr w:type="spellEnd"/>
+      <w:r>
+        <w:rPr>
+          <w:lang w:val="es-ES"/>
+        </w:rPr>
+        <w:t xml:space="preserve"> mostrado con anterioridad.</w:t>
+      </w:r>
+    </w:p>
+    <w:p>
+      <w:pPr>
+        <w:jc w:val="both"/>
+        <w:rPr>
+          <w:lang w:val="es-ES"/>
+        </w:rPr>
+      </w:pPr>
+      <w:proofErr w:type="spellStart"/>
       <w:r>
         <w:rPr>
           <w:b/>
           <w:u w:val="single"/>
           <w:lang w:val="es-ES"/>
         </w:rPr>
-        <w:t>Es_supervidado:</w:t>
-      </w:r>
-      <w:r>
-        <w:rPr>
-          <w:lang w:val="es-ES"/>
-        </w:rPr>
-        <w:t xml:space="preserve"> se relacionan los empleados unos con otros de modo 0:0…N de tal modo que los empleados tendrán como FK a su jefe pudiendo estos no tener jefe en caso de ser el dueño o no ser jefe de nadie si son un trabajador sin cargo. A la hora de insertar o actualizar los </w:t>
-      </w:r>
-      <w:r>
-        <w:rPr>
-          <w:lang w:val="es-ES"/>
-        </w:rPr>
-        <w:t>jefes</w:t>
-      </w:r>
-      <w:r>
-        <w:rPr>
-          <w:lang w:val="es-ES"/>
-        </w:rPr>
-        <w:t xml:space="preserve"> lo haremos con la restricción de que el empleado que les ponemos como jefe exista. En caso de modificar un </w:t>
-      </w:r>
-      <w:r>
-        <w:rPr>
-          <w:lang w:val="es-ES"/>
-        </w:rPr>
-        <w:t>jefe</w:t>
-      </w:r>
-      <w:r>
-        <w:rPr>
-          <w:lang w:val="es-ES"/>
-        </w:rPr>
-        <w:t xml:space="preserve"> modificaremos los </w:t>
-      </w:r>
-      <w:r>
-        <w:rPr>
-          <w:lang w:val="es-ES"/>
-        </w:rPr>
-        <w:t>empleados que le tengan como jefe</w:t>
-      </w:r>
-      <w:r>
-        <w:rPr>
-          <w:lang w:val="es-ES"/>
-        </w:rPr>
-        <w:t xml:space="preserve"> en casada y en caso d</w:t>
-      </w:r>
-      <w:r>
-        <w:rPr>
-          <w:lang w:val="es-ES"/>
-        </w:rPr>
-        <w:t xml:space="preserve">e borrarlo de la BBDD la FK de estos </w:t>
-      </w:r>
-      <w:r>
-        <w:rPr>
-          <w:lang w:val="es-ES"/>
-        </w:rPr>
-        <w:t>se pondr</w:t>
-      </w:r>
-      <w:r>
-        <w:rPr>
-          <w:lang w:val="es-ES"/>
-        </w:rPr>
-        <w:t>á a nulo</w:t>
-      </w:r>
-      <w:r>
-        <w:rPr>
-          <w:lang w:val="es-ES"/>
-        </w:rPr>
-        <w:t xml:space="preserve"> a la espera de que el gestor de la BBDD les asigne su nuevo jefe.</w:t>
-      </w:r>
-    </w:p>
-    <w:p>
-      <w:pPr>
-        <w:jc w:val="both"/>
-        <w:rPr>
-          <w:lang w:val="es-ES"/>
-        </w:rPr>
-      </w:pPr>
+        <w:t>Es_supervidado</w:t>
+      </w:r>
+      <w:proofErr w:type="spellEnd"/>
       <w:r>
         <w:rPr>
           <w:b/>
           <w:u w:val="single"/>
           <w:lang w:val="es-ES"/>
         </w:rPr>
-        <w:t>Atiende:</w:t>
-      </w:r>
-      <w:r>
-        <w:rPr>
-          <w:lang w:val="es-ES"/>
-        </w:rPr>
-        <w:t xml:space="preserve"> la tienda se relaciona con el empleado de modo 1:1…N, en cada tienda es obligatorio que trabaje un empleado, aunque pueden hacerlo más. No podemos asignar empleados a tiendas que no existan y si modificamos la tienda modificamos al empleado en cascada, aunque en el caso de borrarla dejaremos al empleado con un valor de </w:t>
-      </w:r>
-      <w:r>
-        <w:rPr>
-          <w:lang w:val="es-ES"/>
-        </w:rPr>
-        <w:t>FK de la tienda como nulo a la espera de ser reasignado.</w:t>
-      </w:r>
-      <w:r>
-        <w:rPr>
-          <w:lang w:val="es-ES"/>
-        </w:rPr>
-        <w:t xml:space="preserve"> El empleado tendrá como FK a la tienda.</w:t>
+        <w:t>:</w:t>
+      </w:r>
+      <w:r>
+        <w:rPr>
+          <w:lang w:val="es-ES"/>
+        </w:rPr>
+        <w:t xml:space="preserve"> se relacionan los empleados unos con otros de modo 0:0…N de tal modo que los empleados tendrán como FK a su jefe pudiendo estos no tener jefe en caso de ser el dueño o no ser jefe de nadie si son un trabajador sin cargo. A la hora de insertar o actualizar los </w:t>
+      </w:r>
+      <w:r>
+        <w:rPr>
+          <w:lang w:val="es-ES"/>
+        </w:rPr>
+        <w:t>jefes</w:t>
+      </w:r>
+      <w:r>
+        <w:rPr>
+          <w:lang w:val="es-ES"/>
+        </w:rPr>
+        <w:t xml:space="preserve"> lo haremos con la restricción de que el empleado que les ponemos como jefe exista. En caso de modificar un </w:t>
+      </w:r>
+      <w:r>
+        <w:rPr>
+          <w:lang w:val="es-ES"/>
+        </w:rPr>
+        <w:t>jefe</w:t>
+      </w:r>
+      <w:r>
+        <w:rPr>
+          <w:lang w:val="es-ES"/>
+        </w:rPr>
+        <w:t xml:space="preserve"> modificaremos los </w:t>
+      </w:r>
+      <w:r>
+        <w:rPr>
+          <w:lang w:val="es-ES"/>
+        </w:rPr>
+        <w:t>empleados que le tengan como jefe</w:t>
+      </w:r>
+      <w:r>
+        <w:rPr>
+          <w:lang w:val="es-ES"/>
+        </w:rPr>
+        <w:t xml:space="preserve"> en casada y en caso d</w:t>
+      </w:r>
+      <w:r>
+        <w:rPr>
+          <w:lang w:val="es-ES"/>
+        </w:rPr>
+        <w:t xml:space="preserve">e borrarlo de la BBDD la FK de estos </w:t>
+      </w:r>
+      <w:r>
+        <w:rPr>
+          <w:lang w:val="es-ES"/>
+        </w:rPr>
+        <w:t>se pondr</w:t>
+      </w:r>
+      <w:r>
+        <w:rPr>
+          <w:lang w:val="es-ES"/>
+        </w:rPr>
+        <w:t>á a nulo</w:t>
+      </w:r>
+      <w:r>
+        <w:rPr>
+          <w:lang w:val="es-ES"/>
+        </w:rPr>
+        <w:t xml:space="preserve"> a la espera de que el gestor de la BBDD les asigne su nuevo jefe.</w:t>
       </w:r>
     </w:p>
     <w:p>
@@ -1452,19 +1620,25 @@
           <w:u w:val="single"/>
           <w:lang w:val="es-ES"/>
         </w:rPr>
-        <w:t>Tiene:</w:t>
-      </w:r>
-      <w:r>
-        <w:rPr>
-          <w:lang w:val="es-ES"/>
-        </w:rPr>
-        <w:t xml:space="preserve"> La tienda tiene ofertas de modo 1:0…N es decir todas las ofertas deben estar asignadas a una tienda y las tiendas pueden tener de ninguna a varias ofertas. No podremos poner ofertas a tiendas que no existen y en caso de borrar la tienda o modificarla afectaremos de igual modo a las ofertas. No nos interesa tener ofertas guardadas de una tienda que ya ha cerrado pues no se podr</w:t>
-      </w:r>
-      <w:r>
-        <w:rPr>
-          <w:lang w:val="es-ES"/>
-        </w:rPr>
-        <w:t>ían aplicar. La oferta tendrá como PFK a la tienda.</w:t>
+        <w:t>Atiende:</w:t>
+      </w:r>
+      <w:r>
+        <w:rPr>
+          <w:lang w:val="es-ES"/>
+        </w:rPr>
+        <w:t xml:space="preserve"> la tienda se relaciona con el empleado de modo 1:1…N, en cada tienda es obligatorio que trabaje un empleado, aunque pueden hacerlo más. No podemos asignar empleados a tiendas que no existan y si modificamos la tienda modificamos al empleado en cascada, aunque en el caso de borrarla dejaremos al empleado con un valor de </w:t>
+      </w:r>
+      <w:r>
+        <w:rPr>
+          <w:lang w:val="es-ES"/>
+        </w:rPr>
+        <w:t>FK de la tienda como nulo a la espera de ser reasignado.</w:t>
+      </w:r>
+      <w:r>
+        <w:rPr>
+          <w:lang w:val="es-ES"/>
+        </w:rPr>
+        <w:t xml:space="preserve"> El empleado tendrá como FK a la tienda.</w:t>
       </w:r>
     </w:p>
     <w:p>
@@ -1480,80 +1654,160 @@
           <w:u w:val="single"/>
           <w:lang w:val="es-ES"/>
         </w:rPr>
-        <w:t>Tiene_tlf:</w:t>
-      </w:r>
-      <w:r>
-        <w:rPr>
-          <w:lang w:val="es-ES"/>
-        </w:rPr>
-        <w:t xml:space="preserve"> relaciona empleado con teléfono de forma 1:1…N es decir todos los empleados deben de tener al menos un teléfono pudiendo tener varios y no se guardarán teléfonos no asignados a los empleados. Las inserciones o modificaciones de teléfonos están restringidas, debe existir el empleado y las modificaciones o el borrado de un empleado se aplica en cascada sobre los teléfonos.</w:t>
-      </w:r>
-      <w:r>
-        <w:rPr>
-          <w:lang w:val="es-ES"/>
-        </w:rPr>
-        <w:t xml:space="preserve"> El teléfono tendrá como PKF al empleado.</w:t>
-      </w:r>
-    </w:p>
-    <w:p>
-      <w:pPr>
-        <w:jc w:val="both"/>
-        <w:rPr>
-          <w:lang w:val="es-ES"/>
-        </w:rPr>
-      </w:pPr>
+        <w:t>Tiene:</w:t>
+      </w:r>
+      <w:r>
+        <w:rPr>
+          <w:lang w:val="es-ES"/>
+        </w:rPr>
+        <w:t xml:space="preserve"> La tienda tiene ofertas de modo 1:0…N es decir todas las ofertas deben estar asignadas a una tienda y las tiendas pueden tener de ninguna a varias ofertas. No podremos poner ofertas a tiendas que no existen y en caso de borrar la tienda o modificarla afectaremos de igual modo a las ofertas. No nos interesa tener ofertas guardadas de una tienda que ya ha cerrado pues no se podr</w:t>
+      </w:r>
+      <w:r>
+        <w:rPr>
+          <w:lang w:val="es-ES"/>
+        </w:rPr>
+        <w:t>ían aplicar. La oferta tendrá como PFK a la tienda.</w:t>
+      </w:r>
+    </w:p>
+    <w:p>
+      <w:pPr>
+        <w:jc w:val="both"/>
+        <w:rPr>
+          <w:lang w:val="es-ES"/>
+        </w:rPr>
+      </w:pPr>
+      <w:proofErr w:type="spellStart"/>
       <w:r>
         <w:rPr>
           <w:b/>
           <w:u w:val="single"/>
           <w:lang w:val="es-ES"/>
         </w:rPr>
-        <w:t>Emite:</w:t>
-      </w:r>
-      <w:r>
-        <w:rPr>
-          <w:lang w:val="es-ES"/>
-        </w:rPr>
-        <w:t xml:space="preserve"> relaciona </w:t>
-      </w:r>
-      <w:r>
-        <w:rPr>
-          <w:lang w:val="es-ES"/>
-        </w:rPr>
-        <w:t xml:space="preserve">de modo 1:0…N las tiendas con los tickets, todo ticket debe estar asignado a una tienda y las tiendas podrán tener cero o varios tickets. Los cambios o el borrado de las tiendas </w:t>
-      </w:r>
-      <w:r>
-        <w:rPr>
-          <w:lang w:val="es-ES"/>
-        </w:rPr>
-        <w:t>afectan</w:t>
-      </w:r>
-      <w:r>
-        <w:rPr>
-          <w:lang w:val="es-ES"/>
-        </w:rPr>
-        <w:t xml:space="preserve"> a los tickets en cascada y la inserción o modificación de los tickets está restringido a la existencia de las mismas.</w:t>
-      </w:r>
-      <w:r>
-        <w:rPr>
-          <w:lang w:val="es-ES"/>
-        </w:rPr>
-        <w:t xml:space="preserve"> El ticket tendrá como PFK a la tienda.</w:t>
-      </w:r>
-    </w:p>
-    <w:p>
-      <w:pPr>
-        <w:jc w:val="both"/>
-        <w:rPr>
-          <w:lang w:val="es-ES"/>
-        </w:rPr>
-      </w:pPr>
+        <w:t>Tiene_tlf</w:t>
+      </w:r>
+      <w:proofErr w:type="spellEnd"/>
       <w:r>
         <w:rPr>
           <w:b/>
           <w:u w:val="single"/>
           <w:lang w:val="es-ES"/>
         </w:rPr>
+        <w:t>:</w:t>
+      </w:r>
+      <w:r>
+        <w:rPr>
+          <w:lang w:val="es-ES"/>
+        </w:rPr>
+        <w:t xml:space="preserve"> relaciona empleado con teléfono de forma 1:1…N es decir todos los empleados deben de tener al menos un teléfono pudiendo tener varios y no se guardarán teléfonos no asignados a los empleados. Las inserciones o modificaciones de teléfonos están restringidas, debe existir el empleado y las modificaciones o el borrado de un empleado se aplica en cascada sobre los teléfonos.</w:t>
+      </w:r>
+      <w:r>
+        <w:rPr>
+          <w:lang w:val="es-ES"/>
+        </w:rPr>
+        <w:t xml:space="preserve"> El teléfono tendrá como PKF al empleado.</w:t>
+      </w:r>
+    </w:p>
+    <w:p>
+      <w:pPr>
+        <w:jc w:val="both"/>
+        <w:rPr>
+          <w:lang w:val="es-ES"/>
+        </w:rPr>
+      </w:pPr>
+      <w:r>
+        <w:rPr>
+          <w:b/>
+          <w:u w:val="single"/>
+          <w:lang w:val="es-ES"/>
+        </w:rPr>
+        <w:t>Emite:</w:t>
+      </w:r>
+      <w:r>
+        <w:rPr>
+          <w:lang w:val="es-ES"/>
+        </w:rPr>
+        <w:t xml:space="preserve"> relaciona </w:t>
+      </w:r>
+      <w:r>
+        <w:rPr>
+          <w:lang w:val="es-ES"/>
+        </w:rPr>
+        <w:t xml:space="preserve">de modo 1:0…N las tiendas con los </w:t>
+      </w:r>
+      <w:proofErr w:type="gramStart"/>
+      <w:r>
+        <w:rPr>
+          <w:lang w:val="es-ES"/>
+        </w:rPr>
+        <w:t>tickets</w:t>
+      </w:r>
+      <w:proofErr w:type="gramEnd"/>
+      <w:r>
+        <w:rPr>
+          <w:lang w:val="es-ES"/>
+        </w:rPr>
+        <w:t xml:space="preserve">, todo ticket debe estar asignado a una tienda y las tiendas podrán tener cero o varios tickets. Los cambios o el borrado de las tiendas </w:t>
+      </w:r>
+      <w:r>
+        <w:rPr>
+          <w:lang w:val="es-ES"/>
+        </w:rPr>
+        <w:t>afectan</w:t>
+      </w:r>
+      <w:r>
+        <w:rPr>
+          <w:lang w:val="es-ES"/>
+        </w:rPr>
+        <w:t xml:space="preserve"> a los </w:t>
+      </w:r>
+      <w:proofErr w:type="gramStart"/>
+      <w:r>
+        <w:rPr>
+          <w:lang w:val="es-ES"/>
+        </w:rPr>
+        <w:t>tickets</w:t>
+      </w:r>
+      <w:proofErr w:type="gramEnd"/>
+      <w:r>
+        <w:rPr>
+          <w:lang w:val="es-ES"/>
+        </w:rPr>
+        <w:t xml:space="preserve"> en cascada y la inserción o modificación de los tickets está restringido a la existencia de las mismas.</w:t>
+      </w:r>
+      <w:r>
+        <w:rPr>
+          <w:lang w:val="es-ES"/>
+        </w:rPr>
+        <w:t xml:space="preserve"> El </w:t>
+      </w:r>
+      <w:proofErr w:type="gramStart"/>
+      <w:r>
+        <w:rPr>
+          <w:lang w:val="es-ES"/>
+        </w:rPr>
+        <w:t>ticket</w:t>
+      </w:r>
+      <w:proofErr w:type="gramEnd"/>
+      <w:r>
+        <w:rPr>
+          <w:lang w:val="es-ES"/>
+        </w:rPr>
+        <w:t xml:space="preserve"> tendrá como PFK a la tienda.</w:t>
+      </w:r>
+    </w:p>
+    <w:p>
+      <w:pPr>
+        <w:jc w:val="both"/>
+        <w:rPr>
+          <w:lang w:val="es-ES"/>
+        </w:rPr>
+      </w:pPr>
+      <w:r>
+        <w:rPr>
+          <w:b/>
+          <w:u w:val="single"/>
+          <w:lang w:val="es-ES"/>
+        </w:rPr>
         <w:lastRenderedPageBreak/>
         <w:t>IS_A:</w:t>
       </w:r>
@@ -1583,7 +1837,21 @@
         <w:rPr>
           <w:lang w:val="es-ES"/>
         </w:rPr>
-        <w:t xml:space="preserve"> relaciona a los clientes con sus opiniones de modo 1:0…N es decir, un cliente puede tener de cero a varias opiniones pero una opinión no pude existir sin que un cliente la haya realizado. Las actualizaciones o el borrado de los clientes afectan a las opiniones en casaca y la inserción o modificación de las opiniones está restringida a la existencia del cliente. La opinión tendrá como PFK al cliente.</w:t>
+        <w:t xml:space="preserve"> relaciona a los clientes con sus opiniones de modo 1:0…</w:t>
+      </w:r>
+      <w:proofErr w:type="gramStart"/>
+      <w:r>
+        <w:rPr>
+          <w:lang w:val="es-ES"/>
+        </w:rPr>
+        <w:t>N</w:t>
+      </w:r>
+      <w:proofErr w:type="gramEnd"/>
+      <w:r>
+        <w:rPr>
+          <w:lang w:val="es-ES"/>
+        </w:rPr>
+        <w:t xml:space="preserve"> es decir, un cliente puede tener de cero a varias opiniones pero una opinión no pude existir sin que un cliente la haya realizado. Las actualizaciones o el borrado de los clientes afectan a las opiniones en casaca y la inserción o modificación de las opiniones está restringida a la existencia del cliente. La opinión tendrá como PFK al cliente.</w:t>
       </w:r>
     </w:p>
     <w:p>
@@ -1613,7 +1881,21 @@
         <w:rPr>
           <w:lang w:val="es-ES"/>
         </w:rPr>
-        <w:t xml:space="preserve"> estos tres pares de relaciones forman cada par una relación N:M del modelo Entidad-Relación, en el modelo relaciona esto se hace de forma que una tabla se relaciona con otra mediante una tabla tercera intermediaria que tiene a ambas dos relacionas como sus FK. Todas estas relaciones son del tipo 0:1…N excepto ticket-contiene que es 1:1…N ya que no puede haber un ticket que </w:t>
+        <w:t xml:space="preserve"> estos tres pares de relaciones forman cada par una relación N:M del modelo Entidad-Relación, en el modelo relaciona esto se hace de forma que una tabla se relaciona con otra mediante una tabla tercera intermediaria que tiene a ambas dos relacionas como sus FK. Todas estas relaciones son del tipo 0:1…N excepto </w:t>
+      </w:r>
+      <w:proofErr w:type="gramStart"/>
+      <w:r>
+        <w:rPr>
+          <w:lang w:val="es-ES"/>
+        </w:rPr>
+        <w:t>ticket</w:t>
+      </w:r>
+      <w:proofErr w:type="gramEnd"/>
+      <w:r>
+        <w:rPr>
+          <w:lang w:val="es-ES"/>
+        </w:rPr>
+        <w:t xml:space="preserve">-contiene que es 1:1…N ya que no puede haber un ticket que </w:t>
       </w:r>
       <w:r>
         <w:rPr>
@@ -1662,7 +1944,7 @@
     </w:p>
     <w:p>
       <w:pPr>
-        <w:pStyle w:val="Heading2"/>
+        <w:pStyle w:val="Ttulo2"/>
         <w:jc w:val="both"/>
         <w:rPr>
           <w:lang w:val="es-ES"/>
@@ -1674,7 +1956,21 @@
           <w:lang w:val="es-ES"/>
         </w:rPr>
         <w:lastRenderedPageBreak/>
-        <w:t>Por implementar (triggers)</w:t>
+        <w:t>Por implementar (</w:t>
+      </w:r>
+      <w:proofErr w:type="spellStart"/>
+      <w:r>
+        <w:rPr>
+          <w:lang w:val="es-ES"/>
+        </w:rPr>
+        <w:t>triggers</w:t>
+      </w:r>
+      <w:proofErr w:type="spellEnd"/>
+      <w:r>
+        <w:rPr>
+          <w:lang w:val="es-ES"/>
+        </w:rPr>
+        <w:t>)</w:t>
       </w:r>
       <w:bookmarkEnd w:id="9"/>
     </w:p>
@@ -1689,35 +1985,113 @@
         <w:rPr>
           <w:lang w:val="es-ES"/>
         </w:rPr>
-        <w:t>Algunos dominios podrían estar mejor restringidos, probablemente esto se realice mediante los triggers que veremos en futuras sesiones. Nos referimos a los horarios por ejemplo, en vez de ser un char[] que queden restringidos a MAÑANA, TARDE ,12h,24h.</w:t>
-      </w:r>
-    </w:p>
-    <w:p>
-      <w:pPr>
-        <w:jc w:val="both"/>
-        <w:rPr>
-          <w:lang w:val="es-ES"/>
-        </w:rPr>
-      </w:pPr>
-      <w:r>
-        <w:rPr>
-          <w:lang w:val="es-ES"/>
-        </w:rPr>
-        <w:t>Los empleados no deberían poder trabajar en un surtidor si ya lo hacen en una tienda y veceversa, probablemente con triggers esto pueda quedar reflejado en el esquema de la BBDD.</w:t>
-      </w:r>
-    </w:p>
-    <w:p>
-      <w:pPr>
-        <w:jc w:val="both"/>
-        <w:rPr>
-          <w:lang w:val="es-ES"/>
-        </w:rPr>
-      </w:pPr>
-      <w:r>
-        <w:rPr>
-          <w:lang w:val="es-ES"/>
-        </w:rPr>
-        <w:t>Controlar que un cliente no canjee artículos por más puntos que los que ha conseguido repostando es otra funcionalidad que pensamos que se puede añadir al esquema mediante los triggers.</w:t>
+        <w:t xml:space="preserve">Algunos dominios podrían estar mejor restringidos, probablemente esto se realice mediante los </w:t>
+      </w:r>
+      <w:proofErr w:type="spellStart"/>
+      <w:r>
+        <w:rPr>
+          <w:lang w:val="es-ES"/>
+        </w:rPr>
+        <w:t>triggers</w:t>
+      </w:r>
+      <w:proofErr w:type="spellEnd"/>
+      <w:r>
+        <w:rPr>
+          <w:lang w:val="es-ES"/>
+        </w:rPr>
+        <w:t xml:space="preserve"> que veremos en futuras sesiones. Nos referimos a los horarios por ejemplo, en vez de ser un </w:t>
+      </w:r>
+      <w:proofErr w:type="spellStart"/>
+      <w:proofErr w:type="gramStart"/>
+      <w:r>
+        <w:rPr>
+          <w:lang w:val="es-ES"/>
+        </w:rPr>
+        <w:t>char</w:t>
+      </w:r>
+      <w:proofErr w:type="spellEnd"/>
+      <w:r>
+        <w:rPr>
+          <w:lang w:val="es-ES"/>
+        </w:rPr>
+        <w:t>[</w:t>
+      </w:r>
+      <w:proofErr w:type="gramEnd"/>
+      <w:r>
+        <w:rPr>
+          <w:lang w:val="es-ES"/>
+        </w:rPr>
+        <w:t>] que queden restringidos a MAÑANA, TARDE ,12h,24h.</w:t>
+      </w:r>
+    </w:p>
+    <w:p>
+      <w:pPr>
+        <w:jc w:val="both"/>
+        <w:rPr>
+          <w:lang w:val="es-ES"/>
+        </w:rPr>
+      </w:pPr>
+      <w:r>
+        <w:rPr>
+          <w:lang w:val="es-ES"/>
+        </w:rPr>
+        <w:t xml:space="preserve">Los empleados no deberían poder trabajar en un surtidor si ya lo hacen en una tienda y </w:t>
+      </w:r>
+      <w:proofErr w:type="spellStart"/>
+      <w:r>
+        <w:rPr>
+          <w:lang w:val="es-ES"/>
+        </w:rPr>
+        <w:t>veceversa</w:t>
+      </w:r>
+      <w:proofErr w:type="spellEnd"/>
+      <w:r>
+        <w:rPr>
+          <w:lang w:val="es-ES"/>
+        </w:rPr>
+        <w:t xml:space="preserve">, probablemente con </w:t>
+      </w:r>
+      <w:proofErr w:type="spellStart"/>
+      <w:r>
+        <w:rPr>
+          <w:lang w:val="es-ES"/>
+        </w:rPr>
+        <w:t>triggers</w:t>
+      </w:r>
+      <w:proofErr w:type="spellEnd"/>
+      <w:r>
+        <w:rPr>
+          <w:lang w:val="es-ES"/>
+        </w:rPr>
+        <w:t xml:space="preserve"> esto pueda quedar reflejado en el esquema de la BBDD.</w:t>
+      </w:r>
+    </w:p>
+    <w:p>
+      <w:pPr>
+        <w:jc w:val="both"/>
+        <w:rPr>
+          <w:lang w:val="es-ES"/>
+        </w:rPr>
+      </w:pPr>
+      <w:r>
+        <w:rPr>
+          <w:lang w:val="es-ES"/>
+        </w:rPr>
+        <w:t xml:space="preserve">Controlar que un cliente no canjee artículos por más puntos que los que ha conseguido repostando es otra funcionalidad que pensamos que se puede añadir al esquema mediante los </w:t>
+      </w:r>
+      <w:proofErr w:type="spellStart"/>
+      <w:r>
+        <w:rPr>
+          <w:lang w:val="es-ES"/>
+        </w:rPr>
+        <w:t>triggers</w:t>
+      </w:r>
+      <w:proofErr w:type="spellEnd"/>
+      <w:r>
+        <w:rPr>
+          <w:lang w:val="es-ES"/>
+        </w:rPr>
+        <w:t>.</w:t>
       </w:r>
     </w:p>
     <w:p>
@@ -1735,7 +2109,7 @@
     </w:p>
     <w:p>
       <w:pPr>
-        <w:pStyle w:val="Heading2"/>
+        <w:pStyle w:val="Ttulo2"/>
         <w:rPr>
           <w:lang w:val="es-ES"/>
         </w:rPr>
@@ -1752,7 +2126,7 @@
     </w:p>
     <w:p>
       <w:pPr>
-        <w:pStyle w:val="ListParagraph"/>
+        <w:pStyle w:val="Prrafodelista"/>
         <w:numPr>
           <w:ilvl w:val="0"/>
           <w:numId w:val="8"/>
@@ -1771,7 +2145,7 @@
     </w:p>
     <w:p>
       <w:pPr>
-        <w:pStyle w:val="ListParagraph"/>
+        <w:pStyle w:val="Prrafodelista"/>
         <w:numPr>
           <w:ilvl w:val="0"/>
           <w:numId w:val="8"/>
@@ -1790,7 +2164,7 @@
     </w:p>
     <w:p>
       <w:pPr>
-        <w:pStyle w:val="ListParagraph"/>
+        <w:pStyle w:val="Prrafodelista"/>
         <w:numPr>
           <w:ilvl w:val="0"/>
           <w:numId w:val="8"/>
@@ -1804,18 +2178,40 @@
         <w:rPr>
           <w:lang w:val="es-ES"/>
         </w:rPr>
-        <w:t>Archivos .sql</w:t>
-      </w:r>
-      <w:r>
-        <w:rPr>
-          <w:lang w:val="es-ES"/>
-        </w:rPr>
-        <w:t xml:space="preserve"> a partir de los cuales segeneró la BBDD</w:t>
-      </w:r>
-    </w:p>
-    <w:p>
-      <w:pPr>
-        <w:pStyle w:val="ListParagraph"/>
+        <w:t>Archivos .</w:t>
+      </w:r>
+      <w:proofErr w:type="spellStart"/>
+      <w:r>
+        <w:rPr>
+          <w:lang w:val="es-ES"/>
+        </w:rPr>
+        <w:t>sql</w:t>
+      </w:r>
+      <w:proofErr w:type="spellEnd"/>
+      <w:r>
+        <w:rPr>
+          <w:lang w:val="es-ES"/>
+        </w:rPr>
+        <w:t xml:space="preserve"> a partir de los cuales </w:t>
+      </w:r>
+      <w:proofErr w:type="spellStart"/>
+      <w:r>
+        <w:rPr>
+          <w:lang w:val="es-ES"/>
+        </w:rPr>
+        <w:t>segeneró</w:t>
+      </w:r>
+      <w:proofErr w:type="spellEnd"/>
+      <w:r>
+        <w:rPr>
+          <w:lang w:val="es-ES"/>
+        </w:rPr>
+        <w:t xml:space="preserve"> la BBDD</w:t>
+      </w:r>
+    </w:p>
+    <w:p>
+      <w:pPr>
+        <w:pStyle w:val="Prrafodelista"/>
         <w:numPr>
           <w:ilvl w:val="0"/>
           <w:numId w:val="8"/>
@@ -1829,12 +2225,34 @@
         <w:rPr>
           <w:lang w:val="es-ES"/>
         </w:rPr>
-        <w:t>Un archivo .backup para volver a crear la BBDD.</w:t>
-      </w:r>
-    </w:p>
-    <w:p>
-      <w:pPr>
-        <w:pStyle w:val="ListParagraph"/>
+        <w:t xml:space="preserve">Un </w:t>
+      </w:r>
+      <w:proofErr w:type="gramStart"/>
+      <w:r>
+        <w:rPr>
+          <w:lang w:val="es-ES"/>
+        </w:rPr>
+        <w:t>archivo .</w:t>
+      </w:r>
+      <w:proofErr w:type="spellStart"/>
+      <w:r>
+        <w:rPr>
+          <w:lang w:val="es-ES"/>
+        </w:rPr>
+        <w:t>backup</w:t>
+      </w:r>
+      <w:proofErr w:type="spellEnd"/>
+      <w:proofErr w:type="gramEnd"/>
+      <w:r>
+        <w:rPr>
+          <w:lang w:val="es-ES"/>
+        </w:rPr>
+        <w:t xml:space="preserve"> para volver a crear la BBDD.</w:t>
+      </w:r>
+    </w:p>
+    <w:p>
+      <w:pPr>
+        <w:pStyle w:val="Prrafodelista"/>
         <w:numPr>
           <w:ilvl w:val="0"/>
           <w:numId w:val="8"/>
@@ -1848,8 +2266,16 @@
         <w:rPr>
           <w:lang w:val="es-ES"/>
         </w:rPr>
-        <w:t>Archivos .sql</w:t>
-      </w:r>
+        <w:t>Archivos .</w:t>
+      </w:r>
+      <w:proofErr w:type="spellStart"/>
+      <w:r>
+        <w:rPr>
+          <w:lang w:val="es-ES"/>
+        </w:rPr>
+        <w:t>sql</w:t>
+      </w:r>
+      <w:proofErr w:type="spellEnd"/>
       <w:r>
         <w:rPr>
           <w:lang w:val="es-ES"/>
@@ -1859,7 +2285,7 @@
     </w:p>
     <w:p>
       <w:pPr>
-        <w:pStyle w:val="ListParagraph"/>
+        <w:pStyle w:val="Prrafodelista"/>
         <w:numPr>
           <w:ilvl w:val="0"/>
           <w:numId w:val="8"/>
@@ -1875,12 +2301,10 @@
         </w:rPr>
         <w:t>Archivos .png donde se muestra el resultado de cada consulta.</w:t>
       </w:r>
-      <w:bookmarkStart w:id="11" w:name="_GoBack"/>
-      <w:bookmarkEnd w:id="11"/>
-    </w:p>
-    <w:p>
-      <w:pPr>
-        <w:pStyle w:val="ListParagraph"/>
+    </w:p>
+    <w:p>
+      <w:pPr>
+        <w:pStyle w:val="Prrafodelista"/>
         <w:numPr>
           <w:ilvl w:val="0"/>
           <w:numId w:val="8"/>
@@ -1897,14 +2321,6 @@
         <w:t>Un archivo del programa TOAD con el que poder ver el modelo Relacional creado.</w:t>
       </w:r>
     </w:p>
-    <w:p>
-      <w:pPr>
-        <w:jc w:val="both"/>
-        <w:rPr>
-          <w:lang w:val="es-ES"/>
-        </w:rPr>
-      </w:pPr>
-    </w:p>
     <w:bookmarkEnd w:id="5"/>
     <w:bookmarkEnd w:id="6"/>
     <w:p>
@@ -1914,6 +2330,76 @@
           <w:lang w:val="es-ES"/>
         </w:rPr>
       </w:pPr>
+      <w:r>
+        <w:rPr>
+          <w:lang w:val="es-ES"/>
+        </w:rPr>
+        <w:t>Para ingresar los datos en la BBDD han sido guardados los archivos de la inserción en formato .</w:t>
+      </w:r>
+      <w:proofErr w:type="spellStart"/>
+      <w:r>
+        <w:rPr>
+          <w:lang w:val="es-ES"/>
+        </w:rPr>
+        <w:t>txt</w:t>
+      </w:r>
+      <w:proofErr w:type="spellEnd"/>
+      <w:r>
+        <w:rPr>
+          <w:lang w:val="es-ES"/>
+        </w:rPr>
+        <w:t xml:space="preserve">, si se desea crear la BBDD de nuevo a partir de estos archivos se ha de seguir un orden específico, ya que las restricciones de parentesco no nos permiten seguir un orden aleatorio. El orden más adecuado (aunque puede haber unos pequeños cambios) sería: Surtidor, Tienda, Empleado (dividido en F1, F2, F3, …), Teléfono, Oferta, </w:t>
+      </w:r>
+      <w:proofErr w:type="gramStart"/>
+      <w:r>
+        <w:rPr>
+          <w:lang w:val="es-ES"/>
+        </w:rPr>
+        <w:t>Ticket</w:t>
+      </w:r>
+      <w:proofErr w:type="gramEnd"/>
+      <w:r>
+        <w:rPr>
+          <w:lang w:val="es-ES"/>
+        </w:rPr>
+        <w:t>, Artículo, Contiene, Cliente, Reposta, Opinión, Canjea, Gasóleo, Gasolina, GLP e Hidrógeno.</w:t>
+      </w:r>
+    </w:p>
+    <w:p>
+      <w:pPr>
+        <w:jc w:val="both"/>
+        <w:rPr>
+          <w:lang w:val="es-ES"/>
+        </w:rPr>
+      </w:pPr>
+      <w:r>
+        <w:rPr>
+          <w:lang w:val="es-ES"/>
+        </w:rPr>
+        <w:t xml:space="preserve">La inserción de los empleados debe seguir un orden específico </w:t>
+      </w:r>
+      <w:proofErr w:type="spellStart"/>
+      <w:r>
+        <w:rPr>
+          <w:lang w:val="es-ES"/>
+        </w:rPr>
+        <w:t>el</w:t>
+      </w:r>
+      <w:proofErr w:type="spellEnd"/>
+      <w:r>
+        <w:rPr>
+          <w:lang w:val="es-ES"/>
+        </w:rPr>
+        <w:t xml:space="preserve"> cual lo hemos divido en fases, esto se debe a que los declarados como jefes no pueden ser declarados a la vez que los empleados a los que dirigen</w:t>
+      </w:r>
+      <w:bookmarkStart w:id="11" w:name="_GoBack"/>
+      <w:bookmarkEnd w:id="11"/>
+      <w:r>
+        <w:rPr>
+          <w:lang w:val="es-ES"/>
+        </w:rPr>
+        <w:t>, por este motivo hay distintos archivos de empleados.</w:t>
+      </w:r>
     </w:p>
     <w:p>
       <w:pPr>
@@ -2000,7 +2486,7 @@
     <w:sdtContent>
       <w:p>
         <w:pPr>
-          <w:pStyle w:val="Footer"/>
+          <w:pStyle w:val="Piedepgina"/>
         </w:pPr>
         <w:r>
           <w:fldChar w:fldCharType="begin"/>
@@ -2082,7 +2568,7 @@
 <w:hdr xmlns:wpc="http://schemas.microsoft.com/office/word/2010/wordprocessingCanvas" xmlns:cx="http://schemas.microsoft.com/office/drawing/2014/chartex" xmlns:cx1="http://schemas.microsoft.com/office/drawing/2015/9/8/chartex" xmlns:cx2="http://schemas.microsoft.com/office/drawing/2015/10/21/chartex" xmlns:cx3="http://schemas.microsoft.com/office/drawing/2016/5/9/chartex" xmlns:cx4="http://schemas.microsoft.com/office/drawing/2016/5/10/chartex" xmlns:cx5="http://schemas.microsoft.com/office/drawing/2016/5/11/chartex" xmlns:cx6="http://schemas.microsoft.com/office/drawing/2016/5/12/chartex" xmlns:cx7="http://schemas.microsoft.com/office/drawing/2016/5/13/chartex" xmlns:cx8="http://schemas.microsoft.com/office/drawing/2016/5/14/chartex" xmlns:mc="http://schemas.openxmlformats.org/markup-compatibility/2006" xmlns:aink="http://schemas.microsoft.com/office/drawing/2016/ink" xmlns:am3d="http://schemas.microsoft.com/office/drawing/2017/model3d" xmlns:o="urn:schemas-microsoft-com:office:office" xmlns:r="http://schemas.openxmlformats.org/officeDocument/2006/relationships" xmlns:m="http://schemas.openxmlformats.org/officeDocument/2006/math" xmlns:v="urn:schemas-microsoft-com:vml" xmlns:wp14="http://schemas.microsoft.com/office/word/2010/wordprocessingDrawing" xmlns:wp="http://schemas.openxmlformats.org/drawingml/2006/wordprocessingDrawing" xmlns:w10="urn:schemas-microsoft-com:office:word" xmlns:w="http://schemas.openxmlformats.org/wordprocessingml/2006/main" xmlns:w14="http://schemas.microsoft.com/office/word/2010/wordml" xmlns:w15="http://schemas.microsoft.com/office/word/2012/wordml" xmlns:w16cid="http://schemas.microsoft.com/office/word/2016/wordml/cid" xmlns:w16se="http://schemas.microsoft.com/office/word/2015/wordml/symex" xmlns:wpg="http://schemas.microsoft.com/office/word/2010/wordprocessingGroup" xmlns:wpi="http://schemas.microsoft.com/office/word/2010/wordprocessingInk" xmlns:wne="http://schemas.microsoft.com/office/word/2006/wordml" xmlns:wps="http://schemas.microsoft.com/office/word/2010/wordprocessingShape" mc:Ignorable="w14 w15 w16se w16cid wp14">
   <w:p>
     <w:pPr>
-      <w:pStyle w:val="Header"/>
+      <w:pStyle w:val="Encabezado"/>
       <w:jc w:val="right"/>
       <w:rPr>
         <w:lang w:val="es-ES"/>
@@ -2147,7 +2633,7 @@
     <w:lvl w:ilvl="0" w:tplc="F108703C">
       <w:start w:val="1"/>
       <w:numFmt w:val="bullet"/>
-      <w:pStyle w:val="ListBullet"/>
+      <w:pStyle w:val="Listaconvietas"/>
       <w:lvlText w:val=""/>
       <w:lvlJc w:val="left"/>
       <w:pPr>
@@ -2493,7 +2979,7 @@
     <w:lvl w:ilvl="0" w:tplc="0B66C61A">
       <w:start w:val="1"/>
       <w:numFmt w:val="decimal"/>
-      <w:pStyle w:val="ListNumber"/>
+      <w:pStyle w:val="Listaconnmeros"/>
       <w:lvlText w:val="%1."/>
       <w:lvlJc w:val="left"/>
       <w:pPr>
@@ -3124,11 +3610,11 @@
     <w:name w:val="Normal"/>
     <w:qFormat/>
   </w:style>
-  <w:style w:type="paragraph" w:styleId="Heading1">
+  <w:style w:type="paragraph" w:styleId="Ttulo1">
     <w:name w:val="heading 1"/>
     <w:basedOn w:val="Normal"/>
     <w:next w:val="Normal"/>
-    <w:link w:val="Heading1Char"/>
+    <w:link w:val="Ttulo1Car"/>
     <w:uiPriority w:val="9"/>
     <w:qFormat/>
     <w:pPr>
@@ -3144,11 +3630,11 @@
       <w:szCs w:val="32"/>
     </w:rPr>
   </w:style>
-  <w:style w:type="paragraph" w:styleId="Heading2">
+  <w:style w:type="paragraph" w:styleId="Ttulo2">
     <w:name w:val="heading 2"/>
     <w:basedOn w:val="Normal"/>
     <w:next w:val="Normal"/>
-    <w:link w:val="Heading2Char"/>
+    <w:link w:val="Ttulo2Car"/>
     <w:uiPriority w:val="9"/>
     <w:unhideWhenUsed/>
     <w:qFormat/>
@@ -3170,11 +3656,11 @@
       <w:szCs w:val="26"/>
     </w:rPr>
   </w:style>
-  <w:style w:type="paragraph" w:styleId="Heading3">
+  <w:style w:type="paragraph" w:styleId="Ttulo3">
     <w:name w:val="heading 3"/>
     <w:basedOn w:val="Normal"/>
     <w:next w:val="Normal"/>
-    <w:link w:val="Heading3Char"/>
+    <w:link w:val="Ttulo3Car"/>
     <w:uiPriority w:val="9"/>
     <w:semiHidden/>
     <w:unhideWhenUsed/>
@@ -3193,11 +3679,11 @@
       <w:szCs w:val="24"/>
     </w:rPr>
   </w:style>
-  <w:style w:type="paragraph" w:styleId="Heading4">
+  <w:style w:type="paragraph" w:styleId="Ttulo4">
     <w:name w:val="heading 4"/>
     <w:basedOn w:val="Normal"/>
     <w:next w:val="Normal"/>
-    <w:link w:val="Heading4Char"/>
+    <w:link w:val="Ttulo4Car"/>
     <w:uiPriority w:val="9"/>
     <w:semiHidden/>
     <w:unhideWhenUsed/>
@@ -3217,11 +3703,11 @@
       <w:sz w:val="36"/>
     </w:rPr>
   </w:style>
-  <w:style w:type="paragraph" w:styleId="Heading5">
+  <w:style w:type="paragraph" w:styleId="Ttulo5">
     <w:name w:val="heading 5"/>
     <w:basedOn w:val="Normal"/>
     <w:next w:val="Normal"/>
-    <w:link w:val="Heading5Char"/>
+    <w:link w:val="Ttulo5Car"/>
     <w:uiPriority w:val="9"/>
     <w:semiHidden/>
     <w:unhideWhenUsed/>
@@ -3240,11 +3726,11 @@
       <w:sz w:val="36"/>
     </w:rPr>
   </w:style>
-  <w:style w:type="paragraph" w:styleId="Heading6">
+  <w:style w:type="paragraph" w:styleId="Ttulo6">
     <w:name w:val="heading 6"/>
     <w:basedOn w:val="Normal"/>
     <w:next w:val="Normal"/>
-    <w:link w:val="Heading6Char"/>
+    <w:link w:val="Ttulo6Car"/>
     <w:uiPriority w:val="9"/>
     <w:semiHidden/>
     <w:unhideWhenUsed/>
@@ -3266,11 +3752,11 @@
       <w:sz w:val="36"/>
     </w:rPr>
   </w:style>
-  <w:style w:type="paragraph" w:styleId="Heading7">
+  <w:style w:type="paragraph" w:styleId="Ttulo7">
     <w:name w:val="heading 7"/>
     <w:basedOn w:val="Normal"/>
     <w:next w:val="Normal"/>
-    <w:link w:val="Heading7Char"/>
+    <w:link w:val="Ttulo7Car"/>
     <w:uiPriority w:val="9"/>
     <w:semiHidden/>
     <w:unhideWhenUsed/>
@@ -3289,11 +3775,11 @@
       <w:sz w:val="32"/>
     </w:rPr>
   </w:style>
-  <w:style w:type="paragraph" w:styleId="Heading8">
+  <w:style w:type="paragraph" w:styleId="Ttulo8">
     <w:name w:val="heading 8"/>
     <w:basedOn w:val="Normal"/>
     <w:next w:val="Normal"/>
-    <w:link w:val="Heading8Char"/>
+    <w:link w:val="Ttulo8Car"/>
     <w:uiPriority w:val="9"/>
     <w:semiHidden/>
     <w:unhideWhenUsed/>
@@ -3313,11 +3799,11 @@
       <w:szCs w:val="21"/>
     </w:rPr>
   </w:style>
-  <w:style w:type="paragraph" w:styleId="Heading9">
+  <w:style w:type="paragraph" w:styleId="Ttulo9">
     <w:name w:val="heading 9"/>
     <w:basedOn w:val="Normal"/>
     <w:next w:val="Normal"/>
-    <w:link w:val="Heading9Char"/>
+    <w:link w:val="Ttulo9Car"/>
     <w:uiPriority w:val="9"/>
     <w:semiHidden/>
     <w:unhideWhenUsed/>
@@ -3338,13 +3824,13 @@
       <w:szCs w:val="21"/>
     </w:rPr>
   </w:style>
-  <w:style w:type="character" w:default="1" w:styleId="DefaultParagraphFont">
+  <w:style w:type="character" w:default="1" w:styleId="Fuentedeprrafopredeter">
     <w:name w:val="Default Paragraph Font"/>
     <w:uiPriority w:val="1"/>
     <w:semiHidden/>
     <w:unhideWhenUsed/>
   </w:style>
-  <w:style w:type="table" w:default="1" w:styleId="TableNormal">
+  <w:style w:type="table" w:default="1" w:styleId="Tablanormal">
     <w:name w:val="Normal Table"/>
     <w:uiPriority w:val="99"/>
     <w:semiHidden/>
@@ -3359,16 +3845,16 @@
       </w:tblCellMar>
     </w:tblPr>
   </w:style>
-  <w:style w:type="numbering" w:default="1" w:styleId="NoList">
+  <w:style w:type="numbering" w:default="1" w:styleId="Sinlista">
     <w:name w:val="No List"/>
     <w:uiPriority w:val="99"/>
     <w:semiHidden/>
     <w:unhideWhenUsed/>
   </w:style>
-  <w:style w:type="paragraph" w:styleId="Footer">
+  <w:style w:type="paragraph" w:styleId="Piedepgina">
     <w:name w:val="footer"/>
     <w:basedOn w:val="Normal"/>
-    <w:link w:val="FooterChar"/>
+    <w:link w:val="PiedepginaCar"/>
     <w:uiPriority w:val="99"/>
     <w:unhideWhenUsed/>
     <w:qFormat/>
@@ -3380,20 +3866,20 @@
       <w:sz w:val="46"/>
     </w:rPr>
   </w:style>
-  <w:style w:type="character" w:customStyle="1" w:styleId="FooterChar">
-    <w:name w:val="Footer Char"/>
-    <w:basedOn w:val="DefaultParagraphFont"/>
-    <w:link w:val="Footer"/>
+  <w:style w:type="character" w:customStyle="1" w:styleId="PiedepginaCar">
+    <w:name w:val="Pie de página Car"/>
+    <w:basedOn w:val="Fuentedeprrafopredeter"/>
+    <w:link w:val="Piedepgina"/>
     <w:uiPriority w:val="99"/>
     <w:rPr>
       <w:b/>
       <w:sz w:val="46"/>
     </w:rPr>
   </w:style>
-  <w:style w:type="character" w:customStyle="1" w:styleId="Heading1Char">
-    <w:name w:val="Heading 1 Char"/>
-    <w:basedOn w:val="DefaultParagraphFont"/>
-    <w:link w:val="Heading1"/>
+  <w:style w:type="character" w:customStyle="1" w:styleId="Ttulo1Car">
+    <w:name w:val="Título 1 Car"/>
+    <w:basedOn w:val="Fuentedeprrafopredeter"/>
+    <w:link w:val="Ttulo1"/>
     <w:uiPriority w:val="9"/>
     <w:rPr>
       <w:rFonts w:asciiTheme="majorHAnsi" w:eastAsiaTheme="majorEastAsia" w:hAnsiTheme="majorHAnsi" w:cstheme="majorBidi"/>
@@ -3402,10 +3888,10 @@
       <w:szCs w:val="32"/>
     </w:rPr>
   </w:style>
-  <w:style w:type="character" w:customStyle="1" w:styleId="Heading2Char">
-    <w:name w:val="Heading 2 Char"/>
-    <w:basedOn w:val="DefaultParagraphFont"/>
-    <w:link w:val="Heading2"/>
+  <w:style w:type="character" w:customStyle="1" w:styleId="Ttulo2Car">
+    <w:name w:val="Título 2 Car"/>
+    <w:basedOn w:val="Fuentedeprrafopredeter"/>
+    <w:link w:val="Ttulo2"/>
     <w:uiPriority w:val="9"/>
     <w:rPr>
       <w:rFonts w:asciiTheme="majorHAnsi" w:eastAsiaTheme="majorEastAsia" w:hAnsiTheme="majorHAnsi" w:cstheme="majorBidi"/>
@@ -3415,7 +3901,7 @@
       <w:szCs w:val="26"/>
     </w:rPr>
   </w:style>
-  <w:style w:type="paragraph" w:styleId="ListBullet">
+  <w:style w:type="paragraph" w:styleId="Listaconvietas">
     <w:name w:val="List Bullet"/>
     <w:basedOn w:val="Normal"/>
     <w:uiPriority w:val="10"/>
@@ -3427,9 +3913,9 @@
       <w:spacing w:after="120"/>
     </w:pPr>
   </w:style>
-  <w:style w:type="table" w:styleId="TableGrid">
+  <w:style w:type="table" w:styleId="Tablaconcuadrcula">
     <w:name w:val="Table Grid"/>
-    <w:basedOn w:val="TableNormal"/>
+    <w:basedOn w:val="Tablanormal"/>
     <w:uiPriority w:val="39"/>
     <w:pPr>
       <w:spacing w:after="0" w:line="240" w:lineRule="auto"/>
@@ -3445,11 +3931,11 @@
       </w:tblBorders>
     </w:tblPr>
   </w:style>
-  <w:style w:type="paragraph" w:styleId="IntenseQuote">
+  <w:style w:type="paragraph" w:styleId="Citadestacada">
     <w:name w:val="Intense Quote"/>
     <w:basedOn w:val="Normal"/>
     <w:next w:val="Normal"/>
-    <w:link w:val="IntenseQuoteChar"/>
+    <w:link w:val="CitadestacadaCar"/>
     <w:uiPriority w:val="30"/>
     <w:unhideWhenUsed/>
     <w:qFormat/>
@@ -3463,10 +3949,10 @@
       <w:sz w:val="56"/>
     </w:rPr>
   </w:style>
-  <w:style w:type="character" w:customStyle="1" w:styleId="IntenseQuoteChar">
-    <w:name w:val="Intense Quote Char"/>
-    <w:basedOn w:val="DefaultParagraphFont"/>
-    <w:link w:val="IntenseQuote"/>
+  <w:style w:type="character" w:customStyle="1" w:styleId="CitadestacadaCar">
+    <w:name w:val="Cita destacada Car"/>
+    <w:basedOn w:val="Fuentedeprrafopredeter"/>
+    <w:link w:val="Citadestacada"/>
     <w:uiPriority w:val="30"/>
     <w:rPr>
       <w:b/>
@@ -3476,7 +3962,7 @@
   </w:style>
   <w:style w:type="table" w:customStyle="1" w:styleId="ModernPaper">
     <w:name w:val="Modern Paper"/>
-    <w:basedOn w:val="TableNormal"/>
+    <w:basedOn w:val="Tablanormal"/>
     <w:uiPriority w:val="99"/>
     <w:pPr>
       <w:spacing w:before="200" w:line="240" w:lineRule="auto"/>
@@ -3548,10 +4034,10 @@
       </w:pPr>
     </w:tblStylePr>
   </w:style>
-  <w:style w:type="character" w:customStyle="1" w:styleId="Heading3Char">
-    <w:name w:val="Heading 3 Char"/>
-    <w:basedOn w:val="DefaultParagraphFont"/>
-    <w:link w:val="Heading3"/>
+  <w:style w:type="character" w:customStyle="1" w:styleId="Ttulo3Car">
+    <w:name w:val="Título 3 Car"/>
+    <w:basedOn w:val="Fuentedeprrafopredeter"/>
+    <w:link w:val="Ttulo3"/>
     <w:uiPriority w:val="9"/>
     <w:semiHidden/>
     <w:rPr>
@@ -3561,10 +4047,10 @@
       <w:szCs w:val="24"/>
     </w:rPr>
   </w:style>
-  <w:style w:type="character" w:customStyle="1" w:styleId="Heading4Char">
-    <w:name w:val="Heading 4 Char"/>
-    <w:basedOn w:val="DefaultParagraphFont"/>
-    <w:link w:val="Heading4"/>
+  <w:style w:type="character" w:customStyle="1" w:styleId="Ttulo4Car">
+    <w:name w:val="Título 4 Car"/>
+    <w:basedOn w:val="Fuentedeprrafopredeter"/>
+    <w:link w:val="Ttulo4"/>
     <w:uiPriority w:val="9"/>
     <w:semiHidden/>
     <w:rPr>
@@ -3575,10 +4061,10 @@
       <w:sz w:val="36"/>
     </w:rPr>
   </w:style>
-  <w:style w:type="character" w:customStyle="1" w:styleId="Heading5Char">
-    <w:name w:val="Heading 5 Char"/>
-    <w:basedOn w:val="DefaultParagraphFont"/>
-    <w:link w:val="Heading5"/>
+  <w:style w:type="character" w:customStyle="1" w:styleId="Ttulo5Car">
+    <w:name w:val="Título 5 Car"/>
+    <w:basedOn w:val="Fuentedeprrafopredeter"/>
+    <w:link w:val="Ttulo5"/>
     <w:uiPriority w:val="9"/>
     <w:semiHidden/>
     <w:rPr>
@@ -3588,10 +4074,10 @@
       <w:sz w:val="36"/>
     </w:rPr>
   </w:style>
-  <w:style w:type="character" w:customStyle="1" w:styleId="Heading6Char">
-    <w:name w:val="Heading 6 Char"/>
-    <w:basedOn w:val="DefaultParagraphFont"/>
-    <w:link w:val="Heading6"/>
+  <w:style w:type="character" w:customStyle="1" w:styleId="Ttulo6Car">
+    <w:name w:val="Título 6 Car"/>
+    <w:basedOn w:val="Fuentedeprrafopredeter"/>
+    <w:link w:val="Ttulo6"/>
     <w:uiPriority w:val="9"/>
     <w:semiHidden/>
     <w:rPr>
@@ -3601,10 +4087,10 @@
       <w:sz w:val="36"/>
     </w:rPr>
   </w:style>
-  <w:style w:type="character" w:customStyle="1" w:styleId="Heading7Char">
-    <w:name w:val="Heading 7 Char"/>
-    <w:basedOn w:val="DefaultParagraphFont"/>
-    <w:link w:val="Heading7"/>
+  <w:style w:type="character" w:customStyle="1" w:styleId="Ttulo7Car">
+    <w:name w:val="Título 7 Car"/>
+    <w:basedOn w:val="Fuentedeprrafopredeter"/>
+    <w:link w:val="Ttulo7"/>
     <w:uiPriority w:val="9"/>
     <w:semiHidden/>
     <w:rPr>
@@ -3614,10 +4100,10 @@
       <w:sz w:val="32"/>
     </w:rPr>
   </w:style>
-  <w:style w:type="character" w:customStyle="1" w:styleId="Heading8Char">
-    <w:name w:val="Heading 8 Char"/>
-    <w:basedOn w:val="DefaultParagraphFont"/>
-    <w:link w:val="Heading8"/>
+  <w:style w:type="character" w:customStyle="1" w:styleId="Ttulo8Car">
+    <w:name w:val="Título 8 Car"/>
+    <w:basedOn w:val="Fuentedeprrafopredeter"/>
+    <w:link w:val="Ttulo8"/>
     <w:uiPriority w:val="9"/>
     <w:semiHidden/>
     <w:rPr>
@@ -3628,10 +4114,10 @@
       <w:szCs w:val="21"/>
     </w:rPr>
   </w:style>
-  <w:style w:type="character" w:customStyle="1" w:styleId="Heading9Char">
-    <w:name w:val="Heading 9 Char"/>
-    <w:basedOn w:val="DefaultParagraphFont"/>
-    <w:link w:val="Heading9"/>
+  <w:style w:type="character" w:customStyle="1" w:styleId="Ttulo9Car">
+    <w:name w:val="Título 9 Car"/>
+    <w:basedOn w:val="Fuentedeprrafopredeter"/>
+    <w:link w:val="Ttulo9"/>
     <w:uiPriority w:val="9"/>
     <w:semiHidden/>
     <w:rPr>
@@ -3643,9 +4129,9 @@
       <w:szCs w:val="21"/>
     </w:rPr>
   </w:style>
-  <w:style w:type="character" w:styleId="Emphasis">
+  <w:style w:type="character" w:styleId="nfasis">
     <w:name w:val="Emphasis"/>
-    <w:basedOn w:val="DefaultParagraphFont"/>
+    <w:basedOn w:val="Fuentedeprrafopredeter"/>
     <w:uiPriority w:val="20"/>
     <w:semiHidden/>
     <w:unhideWhenUsed/>
@@ -3656,9 +4142,9 @@
       <w:color w:val="E09B3B" w:themeColor="accent1"/>
     </w:rPr>
   </w:style>
-  <w:style w:type="character" w:styleId="IntenseEmphasis">
+  <w:style w:type="character" w:styleId="nfasisintenso">
     <w:name w:val="Intense Emphasis"/>
-    <w:basedOn w:val="DefaultParagraphFont"/>
+    <w:basedOn w:val="Fuentedeprrafopredeter"/>
     <w:uiPriority w:val="21"/>
     <w:semiHidden/>
     <w:unhideWhenUsed/>
@@ -3670,9 +4156,9 @@
       <w:color w:val="E09B3B" w:themeColor="accent1"/>
     </w:rPr>
   </w:style>
-  <w:style w:type="character" w:styleId="Strong">
+  <w:style w:type="character" w:styleId="Textoennegrita">
     <w:name w:val="Strong"/>
-    <w:basedOn w:val="DefaultParagraphFont"/>
+    <w:basedOn w:val="Fuentedeprrafopredeter"/>
     <w:uiPriority w:val="22"/>
     <w:semiHidden/>
     <w:unhideWhenUsed/>
@@ -3682,9 +4168,9 @@
       <w:bCs/>
     </w:rPr>
   </w:style>
-  <w:style w:type="character" w:styleId="SubtleReference">
+  <w:style w:type="character" w:styleId="Referenciasutil">
     <w:name w:val="Subtle Reference"/>
-    <w:basedOn w:val="DefaultParagraphFont"/>
+    <w:basedOn w:val="Fuentedeprrafopredeter"/>
     <w:uiPriority w:val="31"/>
     <w:semiHidden/>
     <w:unhideWhenUsed/>
@@ -3695,9 +4181,9 @@
       <w:color w:val="2A2A2A" w:themeColor="text2"/>
     </w:rPr>
   </w:style>
-  <w:style w:type="character" w:styleId="IntenseReference">
+  <w:style w:type="character" w:styleId="Referenciaintensa">
     <w:name w:val="Intense Reference"/>
-    <w:basedOn w:val="DefaultParagraphFont"/>
+    <w:basedOn w:val="Fuentedeprrafopredeter"/>
     <w:uiPriority w:val="32"/>
     <w:semiHidden/>
     <w:unhideWhenUsed/>
@@ -3711,9 +4197,9 @@
       <w:spacing w:val="0"/>
     </w:rPr>
   </w:style>
-  <w:style w:type="character" w:styleId="BookTitle">
+  <w:style w:type="character" w:styleId="Ttulodellibro">
     <w:name w:val="Book Title"/>
-    <w:basedOn w:val="DefaultParagraphFont"/>
+    <w:basedOn w:val="Fuentedeprrafopredeter"/>
     <w:uiPriority w:val="33"/>
     <w:semiHidden/>
     <w:unhideWhenUsed/>
@@ -3727,7 +4213,7 @@
       <w:u w:val="single"/>
     </w:rPr>
   </w:style>
-  <w:style w:type="paragraph" w:styleId="Caption">
+  <w:style w:type="paragraph" w:styleId="Descripcin">
     <w:name w:val="caption"/>
     <w:basedOn w:val="Normal"/>
     <w:next w:val="Normal"/>
@@ -3744,9 +4230,9 @@
       <w:szCs w:val="18"/>
     </w:rPr>
   </w:style>
-  <w:style w:type="paragraph" w:styleId="TOCHeading">
+  <w:style w:type="paragraph" w:styleId="TtuloTDC">
     <w:name w:val="TOC Heading"/>
-    <w:basedOn w:val="Heading1"/>
+    <w:basedOn w:val="Ttulo1"/>
     <w:next w:val="Normal"/>
     <w:uiPriority w:val="39"/>
     <w:unhideWhenUsed/>
@@ -3758,11 +4244,11 @@
       <w:outlineLvl w:val="9"/>
     </w:pPr>
   </w:style>
-  <w:style w:type="paragraph" w:styleId="Title">
+  <w:style w:type="paragraph" w:styleId="Ttulo">
     <w:name w:val="Title"/>
     <w:basedOn w:val="Normal"/>
     <w:next w:val="Normal"/>
-    <w:link w:val="TitleChar"/>
+    <w:link w:val="TtuloCar"/>
     <w:uiPriority w:val="10"/>
     <w:semiHidden/>
     <w:unhideWhenUsed/>
@@ -3779,10 +4265,10 @@
       <w:szCs w:val="56"/>
     </w:rPr>
   </w:style>
-  <w:style w:type="character" w:customStyle="1" w:styleId="TitleChar">
-    <w:name w:val="Title Char"/>
-    <w:basedOn w:val="DefaultParagraphFont"/>
-    <w:link w:val="Title"/>
+  <w:style w:type="character" w:customStyle="1" w:styleId="TtuloCar">
+    <w:name w:val="Título Car"/>
+    <w:basedOn w:val="Fuentedeprrafopredeter"/>
+    <w:link w:val="Ttulo"/>
     <w:uiPriority w:val="10"/>
     <w:semiHidden/>
     <w:rPr>
@@ -3793,11 +4279,11 @@
       <w:szCs w:val="56"/>
     </w:rPr>
   </w:style>
-  <w:style w:type="paragraph" w:styleId="Subtitle">
+  <w:style w:type="paragraph" w:styleId="Subttulo">
     <w:name w:val="Subtitle"/>
     <w:basedOn w:val="Normal"/>
     <w:next w:val="Normal"/>
-    <w:link w:val="SubtitleChar"/>
+    <w:link w:val="SubttuloCar"/>
     <w:uiPriority w:val="11"/>
     <w:semiHidden/>
     <w:unhideWhenUsed/>
@@ -3816,10 +4302,10 @@
       <w:sz w:val="56"/>
     </w:rPr>
   </w:style>
-  <w:style w:type="character" w:customStyle="1" w:styleId="SubtitleChar">
-    <w:name w:val="Subtitle Char"/>
-    <w:basedOn w:val="DefaultParagraphFont"/>
-    <w:link w:val="Subtitle"/>
+  <w:style w:type="character" w:customStyle="1" w:styleId="SubttuloCar">
+    <w:name w:val="Subtítulo Car"/>
+    <w:basedOn w:val="Fuentedeprrafopredeter"/>
+    <w:link w:val="Subttulo"/>
     <w:uiPriority w:val="11"/>
     <w:semiHidden/>
     <w:rPr>
@@ -3830,18 +4316,18 @@
       <w:szCs w:val="22"/>
     </w:rPr>
   </w:style>
-  <w:style w:type="character" w:styleId="PlaceholderText">
+  <w:style w:type="character" w:styleId="Textodelmarcadordeposicin">
     <w:name w:val="Placeholder Text"/>
-    <w:basedOn w:val="DefaultParagraphFont"/>
+    <w:basedOn w:val="Fuentedeprrafopredeter"/>
     <w:uiPriority w:val="99"/>
     <w:semiHidden/>
     <w:rPr>
       <w:color w:val="808080"/>
     </w:rPr>
   </w:style>
-  <w:style w:type="character" w:styleId="SubtleEmphasis">
+  <w:style w:type="character" w:styleId="nfasissutil">
     <w:name w:val="Subtle Emphasis"/>
-    <w:basedOn w:val="DefaultParagraphFont"/>
+    <w:basedOn w:val="Fuentedeprrafopredeter"/>
     <w:uiPriority w:val="19"/>
     <w:semiHidden/>
     <w:unhideWhenUsed/>
@@ -3852,11 +4338,11 @@
       <w:color w:val="2A2A2A" w:themeColor="text2"/>
     </w:rPr>
   </w:style>
-  <w:style w:type="paragraph" w:styleId="Quote">
+  <w:style w:type="paragraph" w:styleId="Cita">
     <w:name w:val="Quote"/>
     <w:basedOn w:val="Normal"/>
     <w:next w:val="Normal"/>
-    <w:link w:val="QuoteChar"/>
+    <w:link w:val="CitaCar"/>
     <w:uiPriority w:val="29"/>
     <w:unhideWhenUsed/>
     <w:qFormat/>
@@ -3869,20 +4355,20 @@
       <w:sz w:val="60"/>
     </w:rPr>
   </w:style>
-  <w:style w:type="character" w:customStyle="1" w:styleId="QuoteChar">
-    <w:name w:val="Quote Char"/>
-    <w:basedOn w:val="DefaultParagraphFont"/>
-    <w:link w:val="Quote"/>
+  <w:style w:type="character" w:customStyle="1" w:styleId="CitaCar">
+    <w:name w:val="Cita Car"/>
+    <w:basedOn w:val="Fuentedeprrafopredeter"/>
+    <w:link w:val="Cita"/>
     <w:uiPriority w:val="29"/>
     <w:rPr>
       <w:iCs/>
       <w:sz w:val="60"/>
     </w:rPr>
   </w:style>
-  <w:style w:type="paragraph" w:styleId="Header">
+  <w:style w:type="paragraph" w:styleId="Encabezado">
     <w:name w:val="header"/>
     <w:basedOn w:val="Normal"/>
-    <w:link w:val="HeaderChar"/>
+    <w:link w:val="EncabezadoCar"/>
     <w:uiPriority w:val="99"/>
     <w:unhideWhenUsed/>
     <w:qFormat/>
@@ -3890,13 +4376,13 @@
       <w:spacing w:after="0" w:line="240" w:lineRule="auto"/>
     </w:pPr>
   </w:style>
-  <w:style w:type="character" w:customStyle="1" w:styleId="HeaderChar">
-    <w:name w:val="Header Char"/>
-    <w:basedOn w:val="DefaultParagraphFont"/>
-    <w:link w:val="Header"/>
+  <w:style w:type="character" w:customStyle="1" w:styleId="EncabezadoCar">
+    <w:name w:val="Encabezado Car"/>
+    <w:basedOn w:val="Fuentedeprrafopredeter"/>
+    <w:link w:val="Encabezado"/>
     <w:uiPriority w:val="99"/>
   </w:style>
-  <w:style w:type="paragraph" w:styleId="ListNumber">
+  <w:style w:type="paragraph" w:styleId="Listaconnmeros">
     <w:name w:val="List Number"/>
     <w:basedOn w:val="Normal"/>
     <w:uiPriority w:val="11"/>
@@ -3908,7 +4394,7 @@
       <w:spacing w:after="120"/>
     </w:pPr>
   </w:style>
-  <w:style w:type="paragraph" w:styleId="BlockText">
+  <w:style w:type="paragraph" w:styleId="Textodebloque">
     <w:name w:val="Block Text"/>
     <w:basedOn w:val="Normal"/>
     <w:uiPriority w:val="31"/>
@@ -3923,7 +4409,7 @@
       <w:sz w:val="28"/>
     </w:rPr>
   </w:style>
-  <w:style w:type="paragraph" w:styleId="TOC1">
+  <w:style w:type="paragraph" w:styleId="TDC1">
     <w:name w:val="toc 1"/>
     <w:basedOn w:val="Normal"/>
     <w:next w:val="Normal"/>
@@ -3944,7 +4430,7 @@
       <w:szCs w:val="24"/>
     </w:rPr>
   </w:style>
-  <w:style w:type="paragraph" w:styleId="TOC2">
+  <w:style w:type="paragraph" w:styleId="TDC2">
     <w:name w:val="toc 2"/>
     <w:basedOn w:val="Normal"/>
     <w:next w:val="Normal"/>
@@ -3962,9 +4448,9 @@
       <w:bCs/>
     </w:rPr>
   </w:style>
-  <w:style w:type="character" w:styleId="Hyperlink">
+  <w:style w:type="character" w:styleId="Hipervnculo">
     <w:name w:val="Hyperlink"/>
-    <w:basedOn w:val="DefaultParagraphFont"/>
+    <w:basedOn w:val="Fuentedeprrafopredeter"/>
     <w:uiPriority w:val="99"/>
     <w:unhideWhenUsed/>
     <w:rsid w:val="00AE4BE0"/>
@@ -3973,7 +4459,7 @@
       <w:u w:val="single"/>
     </w:rPr>
   </w:style>
-  <w:style w:type="paragraph" w:styleId="TOC3">
+  <w:style w:type="paragraph" w:styleId="TDC3">
     <w:name w:val="toc 3"/>
     <w:basedOn w:val="Normal"/>
     <w:next w:val="Normal"/>
@@ -3992,7 +4478,7 @@
       <w:szCs w:val="20"/>
     </w:rPr>
   </w:style>
-  <w:style w:type="paragraph" w:styleId="TOC4">
+  <w:style w:type="paragraph" w:styleId="TDC4">
     <w:name w:val="toc 4"/>
     <w:basedOn w:val="Normal"/>
     <w:next w:val="Normal"/>
@@ -4011,7 +4497,7 @@
       <w:szCs w:val="20"/>
     </w:rPr>
   </w:style>
-  <w:style w:type="paragraph" w:styleId="TOC5">
+  <w:style w:type="paragraph" w:styleId="TDC5">
     <w:name w:val="toc 5"/>
     <w:basedOn w:val="Normal"/>
     <w:next w:val="Normal"/>
@@ -4030,7 +4516,7 @@
       <w:szCs w:val="20"/>
     </w:rPr>
   </w:style>
-  <w:style w:type="paragraph" w:styleId="TOC6">
+  <w:style w:type="paragraph" w:styleId="TDC6">
     <w:name w:val="toc 6"/>
     <w:basedOn w:val="Normal"/>
     <w:next w:val="Normal"/>
@@ -4049,7 +4535,7 @@
       <w:szCs w:val="20"/>
     </w:rPr>
   </w:style>
-  <w:style w:type="paragraph" w:styleId="TOC7">
+  <w:style w:type="paragraph" w:styleId="TDC7">
     <w:name w:val="toc 7"/>
     <w:basedOn w:val="Normal"/>
     <w:next w:val="Normal"/>
@@ -4068,7 +4554,7 @@
       <w:szCs w:val="20"/>
     </w:rPr>
   </w:style>
-  <w:style w:type="paragraph" w:styleId="TOC8">
+  <w:style w:type="paragraph" w:styleId="TDC8">
     <w:name w:val="toc 8"/>
     <w:basedOn w:val="Normal"/>
     <w:next w:val="Normal"/>
@@ -4087,7 +4573,7 @@
       <w:szCs w:val="20"/>
     </w:rPr>
   </w:style>
-  <w:style w:type="paragraph" w:styleId="TOC9">
+  <w:style w:type="paragraph" w:styleId="TDC9">
     <w:name w:val="toc 9"/>
     <w:basedOn w:val="Normal"/>
     <w:next w:val="Normal"/>
@@ -4106,7 +4592,7 @@
       <w:szCs w:val="20"/>
     </w:rPr>
   </w:style>
-  <w:style w:type="paragraph" w:styleId="ListParagraph">
+  <w:style w:type="paragraph" w:styleId="Prrafodelista">
     <w:name w:val="List Paragraph"/>
     <w:basedOn w:val="Normal"/>
     <w:uiPriority w:val="34"/>
@@ -4387,7 +4873,7 @@
 </file>
 
 <file path=customXml/itemProps1.xml><?xml version="1.0" encoding="utf-8"?>
-<ds:datastoreItem xmlns:ds="http://schemas.openxmlformats.org/officeDocument/2006/customXml" ds:itemID="{65C34CF2-EB26-2C40-91BF-D8B7112148D0}">
+<ds:datastoreItem xmlns:ds="http://schemas.openxmlformats.org/officeDocument/2006/customXml" ds:itemID="{25298FC6-541B-4E31-B7CE-9BE7E875A9E0}">
   <ds:schemaRefs>
     <ds:schemaRef ds:uri="http://schemas.openxmlformats.org/officeDocument/2006/bibliography"/>
   </ds:schemaRefs>

</xml_diff>